<commit_message>
Upd Halal Dataset And Modified SRS
</commit_message>
<xml_diff>
--- a/Academic Assets/SRS_AabiZaraat_AI.docx
+++ b/Academic Assets/SRS_AabiZaraat_AI.docx
@@ -102,11 +102,19 @@
           <w:rFonts w:ascii="Times New Roman" w:hAnsi="Times New Roman" w:cs="Times New Roman"/>
         </w:rPr>
       </w:pPr>
-      <w:r>
-        <w:rPr>
-          <w:rFonts w:ascii="Times New Roman" w:hAnsi="Times New Roman" w:cs="Times New Roman"/>
-        </w:rPr>
-        <w:t>Aabi Zaraat.ai</w:t>
+      <w:proofErr w:type="spellStart"/>
+      <w:r>
+        <w:rPr>
+          <w:rFonts w:ascii="Times New Roman" w:hAnsi="Times New Roman" w:cs="Times New Roman"/>
+        </w:rPr>
+        <w:t>Aabi</w:t>
+      </w:r>
+      <w:proofErr w:type="spellEnd"/>
+      <w:r>
+        <w:rPr>
+          <w:rFonts w:ascii="Times New Roman" w:hAnsi="Times New Roman" w:cs="Times New Roman"/>
+        </w:rPr>
+        <w:t xml:space="preserve"> Zaraat.ai</w:t>
       </w:r>
     </w:p>
     <w:p>
@@ -4217,7 +4225,29 @@
           <w:sz w:val="24"/>
           <w:szCs w:val="24"/>
         </w:rPr>
-        <w:t>The aim of this document is to articulate the software requirements for Aabi Zaraat.ai. It serves as a comprehensive guide for the development team, stakeholders, and other involved parties throughout the project lifecycle.</w:t>
+        <w:t xml:space="preserve">The aim of this document is to articulate the software requirements for </w:t>
+      </w:r>
+      <w:proofErr w:type="spellStart"/>
+      <w:r>
+        <w:rPr>
+          <w:rFonts w:ascii="Times New Roman" w:hAnsi="Times New Roman" w:cs="Times New Roman"/>
+          <w:i w:val="0"/>
+          <w:iCs w:val="0"/>
+          <w:sz w:val="24"/>
+          <w:szCs w:val="24"/>
+        </w:rPr>
+        <w:t>Aabi</w:t>
+      </w:r>
+      <w:proofErr w:type="spellEnd"/>
+      <w:r>
+        <w:rPr>
+          <w:rFonts w:ascii="Times New Roman" w:hAnsi="Times New Roman" w:cs="Times New Roman"/>
+          <w:i w:val="0"/>
+          <w:iCs w:val="0"/>
+          <w:sz w:val="24"/>
+          <w:szCs w:val="24"/>
+        </w:rPr>
+        <w:t xml:space="preserve"> Zaraat.ai. It serves as a comprehensive guide for the development team, stakeholders, and other involved parties throughout the project lifecycle.</w:t>
       </w:r>
     </w:p>
     <w:p>
@@ -4684,6 +4714,7 @@
           <w:szCs w:val="24"/>
         </w:rPr>
       </w:pPr>
+      <w:proofErr w:type="spellStart"/>
       <w:r>
         <w:rPr>
           <w:rFonts w:ascii="Times New Roman" w:hAnsi="Times New Roman" w:cs="Times New Roman"/>
@@ -4692,7 +4723,18 @@
           <w:sz w:val="24"/>
           <w:szCs w:val="24"/>
         </w:rPr>
-        <w:t xml:space="preserve">Aabi Zaraat.ai focuses on developing a mobile application that will utilize modern day AI, machine learning, and computer vision </w:t>
+        <w:t>Aabi</w:t>
+      </w:r>
+      <w:proofErr w:type="spellEnd"/>
+      <w:r>
+        <w:rPr>
+          <w:rFonts w:ascii="Times New Roman" w:hAnsi="Times New Roman" w:cs="Times New Roman"/>
+          <w:i w:val="0"/>
+          <w:iCs w:val="0"/>
+          <w:sz w:val="24"/>
+          <w:szCs w:val="24"/>
+        </w:rPr>
+        <w:t xml:space="preserve"> Zaraat.ai focuses on developing a mobile application that will utilize modern day AI, machine learning, and computer vision </w:t>
       </w:r>
       <w:proofErr w:type="spellStart"/>
       <w:r>
@@ -6213,6 +6255,7 @@
           <w:szCs w:val="24"/>
         </w:rPr>
       </w:pPr>
+      <w:proofErr w:type="spellStart"/>
       <w:r>
         <w:rPr>
           <w:rFonts w:ascii="Times New Roman" w:hAnsi="Times New Roman" w:cs="Times New Roman"/>
@@ -6221,8 +6264,9 @@
           <w:sz w:val="24"/>
           <w:szCs w:val="24"/>
         </w:rPr>
-        <w:t>Aabi Zaraat.ai</w:t>
-      </w:r>
+        <w:t>Aabi</w:t>
+      </w:r>
+      <w:proofErr w:type="spellEnd"/>
       <w:r>
         <w:rPr>
           <w:rFonts w:ascii="Times New Roman" w:hAnsi="Times New Roman" w:cs="Times New Roman"/>
@@ -6231,8 +6275,30 @@
           <w:sz w:val="24"/>
           <w:szCs w:val="24"/>
         </w:rPr>
+        <w:t xml:space="preserve"> </w:t>
+      </w:r>
+      <w:proofErr w:type="spellStart"/>
+      <w:r>
+        <w:rPr>
+          <w:rFonts w:ascii="Times New Roman" w:hAnsi="Times New Roman" w:cs="Times New Roman"/>
+          <w:i w:val="0"/>
+          <w:iCs w:val="0"/>
+          <w:sz w:val="24"/>
+          <w:szCs w:val="24"/>
+        </w:rPr>
+        <w:t>Zaraat.ai</w:t>
+      </w:r>
+      <w:r>
+        <w:rPr>
+          <w:rFonts w:ascii="Times New Roman" w:hAnsi="Times New Roman" w:cs="Times New Roman"/>
+          <w:i w:val="0"/>
+          <w:iCs w:val="0"/>
+          <w:sz w:val="24"/>
+          <w:szCs w:val="24"/>
+        </w:rPr>
         <w:t>’s</w:t>
       </w:r>
+      <w:proofErr w:type="spellEnd"/>
       <w:r>
         <w:rPr>
           <w:rFonts w:ascii="Times New Roman" w:hAnsi="Times New Roman" w:cs="Times New Roman"/>
@@ -6905,6 +6971,7 @@
         </w:rPr>
         <w:t xml:space="preserve">The operating environment described above is pivotal in ensuring the </w:t>
       </w:r>
+      <w:proofErr w:type="spellStart"/>
       <w:r>
         <w:rPr>
           <w:rFonts w:ascii="Times New Roman" w:hAnsi="Times New Roman" w:cs="Times New Roman"/>
@@ -6913,7 +6980,18 @@
           <w:sz w:val="24"/>
           <w:szCs w:val="24"/>
         </w:rPr>
-        <w:t xml:space="preserve">Aabi </w:t>
+        <w:t>Aabi</w:t>
+      </w:r>
+      <w:proofErr w:type="spellEnd"/>
+      <w:r>
+        <w:rPr>
+          <w:rFonts w:ascii="Times New Roman" w:hAnsi="Times New Roman" w:cs="Times New Roman"/>
+          <w:i w:val="0"/>
+          <w:iCs w:val="0"/>
+          <w:sz w:val="24"/>
+          <w:szCs w:val="24"/>
+        </w:rPr>
+        <w:t xml:space="preserve"> </w:t>
       </w:r>
       <w:proofErr w:type="spellStart"/>
       <w:r>
@@ -14935,7 +15013,23 @@
                 <w:sz w:val="20"/>
                 <w:szCs w:val="20"/>
               </w:rPr>
-              <w:t>Module determines image class (33 fish species and 3 soil types)</w:t>
+              <w:t>Module determines image class (</w:t>
+            </w:r>
+            <w:r>
+              <w:rPr>
+                <w:rFonts w:ascii="Times New Roman" w:eastAsia="Arial MT" w:hAnsi="Times New Roman" w:cs="Times New Roman"/>
+                <w:sz w:val="20"/>
+                <w:szCs w:val="20"/>
+              </w:rPr>
+              <w:t>40</w:t>
+            </w:r>
+            <w:r>
+              <w:rPr>
+                <w:rFonts w:ascii="Times New Roman" w:eastAsia="Arial MT" w:hAnsi="Times New Roman" w:cs="Times New Roman"/>
+                <w:sz w:val="20"/>
+                <w:szCs w:val="20"/>
+              </w:rPr>
+              <w:t xml:space="preserve"> fish species and 3 soil types)</w:t>
             </w:r>
           </w:p>
         </w:tc>
@@ -15631,25 +15725,23 @@
                 <w:sz w:val="20"/>
                 <w:szCs w:val="20"/>
               </w:rPr>
-              <w:t>Image Classification (</w:t>
-            </w:r>
-            <w:proofErr w:type="spellStart"/>
+              <w:t>Image Classification (F</w:t>
+            </w:r>
             <w:r>
               <w:rPr>
                 <w:rFonts w:ascii="Times New Roman" w:eastAsia="Arial MT" w:hAnsi="Times New Roman" w:cs="Times New Roman"/>
                 <w:sz w:val="20"/>
                 <w:szCs w:val="20"/>
               </w:rPr>
-              <w:t>FIsh</w:t>
-            </w:r>
-            <w:proofErr w:type="spellEnd"/>
+              <w:t>i</w:t>
+            </w:r>
             <w:r>
               <w:rPr>
                 <w:rFonts w:ascii="Times New Roman" w:eastAsia="Arial MT" w:hAnsi="Times New Roman" w:cs="Times New Roman"/>
                 <w:sz w:val="20"/>
                 <w:szCs w:val="20"/>
               </w:rPr>
-              <w:t>/Soil), Upload/Capture image</w:t>
+              <w:t>sh/Soil), Upload/Capture image</w:t>
             </w:r>
           </w:p>
         </w:tc>

</xml_diff>